<commit_message>
Nguyễn Hoàng Anh Vũ
bài tập 1
</commit_message>
<xml_diff>
--- a/Nhom3_kynangGQVD.docx
+++ b/Nhom3_kynangGQVD.docx
@@ -415,416 +415,6 @@
         <w:t>lập nhóm và them thành viên</w:t>
       </w:r>
     </w:p>
-    <w:tbl>
-      <w:tblPr>
-        <w:tblStyle w:val="a0"/>
-        <w:tblW w:w="8880" w:type="dxa"/>
-        <w:tblBorders>
-          <w:top w:val="nil"/>
-          <w:left w:val="nil"/>
-          <w:bottom w:val="nil"/>
-          <w:right w:val="nil"/>
-          <w:insideH w:val="nil"/>
-          <w:insideV w:val="nil"/>
-        </w:tblBorders>
-        <w:tblLayout w:type="fixed"/>
-        <w:tblLook w:val="0600" w:firstRow="0" w:lastRow="0" w:firstColumn="0" w:lastColumn="0" w:noHBand="1" w:noVBand="1"/>
-      </w:tblPr>
-      <w:tblGrid>
-        <w:gridCol w:w="480"/>
-        <w:gridCol w:w="8400"/>
-      </w:tblGrid>
-      <w:tr>
-        <w:trPr>
-          <w:trHeight w:val="480"/>
-        </w:trPr>
-        <w:tc>
-          <w:tcPr>
-            <w:tcW w:w="480" w:type="dxa"/>
-            <w:tcBorders>
-              <w:top w:val="single" w:sz="6" w:space="0" w:color="000000"/>
-              <w:left w:val="single" w:sz="6" w:space="0" w:color="000000"/>
-              <w:bottom w:val="single" w:sz="6" w:space="0" w:color="000000"/>
-              <w:right w:val="single" w:sz="6" w:space="0" w:color="000000"/>
-            </w:tcBorders>
-            <w:tcMar>
-              <w:top w:w="100" w:type="dxa"/>
-              <w:left w:w="100" w:type="dxa"/>
-              <w:bottom w:w="100" w:type="dxa"/>
-              <w:right w:w="100" w:type="dxa"/>
-            </w:tcMar>
-          </w:tcPr>
-          <w:p>
-            <w:pPr>
-              <w:rPr>
-                <w:sz w:val="28"/>
-                <w:szCs w:val="28"/>
-              </w:rPr>
-            </w:pPr>
-            <w:r>
-              <w:rPr>
-                <w:sz w:val="28"/>
-                <w:szCs w:val="28"/>
-              </w:rPr>
-              <w:t>1</w:t>
-            </w:r>
-          </w:p>
-        </w:tc>
-        <w:tc>
-          <w:tcPr>
-            <w:tcW w:w="8400" w:type="dxa"/>
-            <w:tcBorders>
-              <w:top w:val="single" w:sz="6" w:space="0" w:color="000000"/>
-              <w:left w:val="nil"/>
-              <w:bottom w:val="single" w:sz="6" w:space="0" w:color="000000"/>
-              <w:right w:val="single" w:sz="6" w:space="0" w:color="000000"/>
-            </w:tcBorders>
-            <w:tcMar>
-              <w:top w:w="100" w:type="dxa"/>
-              <w:left w:w="100" w:type="dxa"/>
-              <w:bottom w:w="100" w:type="dxa"/>
-              <w:right w:w="100" w:type="dxa"/>
-            </w:tcMar>
-          </w:tcPr>
-          <w:p>
-            <w:pPr>
-              <w:rPr>
-                <w:sz w:val="28"/>
-                <w:szCs w:val="28"/>
-              </w:rPr>
-            </w:pPr>
-            <w:r>
-              <w:rPr>
-                <w:sz w:val="28"/>
-                <w:szCs w:val="28"/>
-              </w:rPr>
-              <w:t xml:space="preserve"> </w:t>
-            </w:r>
-          </w:p>
-        </w:tc>
-      </w:tr>
-      <w:tr>
-        <w:trPr>
-          <w:trHeight w:val="480"/>
-        </w:trPr>
-        <w:tc>
-          <w:tcPr>
-            <w:tcW w:w="480" w:type="dxa"/>
-            <w:tcBorders>
-              <w:top w:val="nil"/>
-              <w:left w:val="single" w:sz="6" w:space="0" w:color="000000"/>
-              <w:bottom w:val="single" w:sz="6" w:space="0" w:color="000000"/>
-              <w:right w:val="single" w:sz="6" w:space="0" w:color="000000"/>
-            </w:tcBorders>
-            <w:tcMar>
-              <w:top w:w="100" w:type="dxa"/>
-              <w:left w:w="100" w:type="dxa"/>
-              <w:bottom w:w="100" w:type="dxa"/>
-              <w:right w:w="100" w:type="dxa"/>
-            </w:tcMar>
-          </w:tcPr>
-          <w:p>
-            <w:pPr>
-              <w:rPr>
-                <w:sz w:val="28"/>
-                <w:szCs w:val="28"/>
-              </w:rPr>
-            </w:pPr>
-            <w:r>
-              <w:rPr>
-                <w:sz w:val="28"/>
-                <w:szCs w:val="28"/>
-              </w:rPr>
-              <w:t>2</w:t>
-            </w:r>
-          </w:p>
-        </w:tc>
-        <w:tc>
-          <w:tcPr>
-            <w:tcW w:w="8400" w:type="dxa"/>
-            <w:tcBorders>
-              <w:top w:val="nil"/>
-              <w:left w:val="nil"/>
-              <w:bottom w:val="single" w:sz="6" w:space="0" w:color="000000"/>
-              <w:right w:val="single" w:sz="6" w:space="0" w:color="000000"/>
-            </w:tcBorders>
-            <w:tcMar>
-              <w:top w:w="100" w:type="dxa"/>
-              <w:left w:w="100" w:type="dxa"/>
-              <w:bottom w:w="100" w:type="dxa"/>
-              <w:right w:w="100" w:type="dxa"/>
-            </w:tcMar>
-          </w:tcPr>
-          <w:p>
-            <w:pPr>
-              <w:rPr>
-                <w:sz w:val="28"/>
-                <w:szCs w:val="28"/>
-              </w:rPr>
-            </w:pPr>
-            <w:r>
-              <w:rPr>
-                <w:sz w:val="28"/>
-                <w:szCs w:val="28"/>
-              </w:rPr>
-              <w:t xml:space="preserve"> </w:t>
-            </w:r>
-          </w:p>
-        </w:tc>
-      </w:tr>
-      <w:tr>
-        <w:trPr>
-          <w:trHeight w:val="980"/>
-        </w:trPr>
-        <w:tc>
-          <w:tcPr>
-            <w:tcW w:w="480" w:type="dxa"/>
-            <w:tcBorders>
-              <w:top w:val="nil"/>
-              <w:left w:val="single" w:sz="6" w:space="0" w:color="000000"/>
-              <w:bottom w:val="single" w:sz="6" w:space="0" w:color="000000"/>
-              <w:right w:val="single" w:sz="6" w:space="0" w:color="000000"/>
-            </w:tcBorders>
-            <w:tcMar>
-              <w:top w:w="100" w:type="dxa"/>
-              <w:left w:w="100" w:type="dxa"/>
-              <w:bottom w:w="100" w:type="dxa"/>
-              <w:right w:w="100" w:type="dxa"/>
-            </w:tcMar>
-          </w:tcPr>
-          <w:p>
-            <w:pPr>
-              <w:rPr>
-                <w:sz w:val="28"/>
-                <w:szCs w:val="28"/>
-              </w:rPr>
-            </w:pPr>
-            <w:r>
-              <w:rPr>
-                <w:sz w:val="28"/>
-                <w:szCs w:val="28"/>
-              </w:rPr>
-              <w:t>3</w:t>
-            </w:r>
-          </w:p>
-        </w:tc>
-        <w:tc>
-          <w:tcPr>
-            <w:tcW w:w="8400" w:type="dxa"/>
-            <w:tcBorders>
-              <w:top w:val="nil"/>
-              <w:left w:val="nil"/>
-              <w:bottom w:val="single" w:sz="6" w:space="0" w:color="000000"/>
-              <w:right w:val="single" w:sz="6" w:space="0" w:color="000000"/>
-            </w:tcBorders>
-            <w:tcMar>
-              <w:top w:w="100" w:type="dxa"/>
-              <w:left w:w="100" w:type="dxa"/>
-              <w:bottom w:w="100" w:type="dxa"/>
-              <w:right w:w="100" w:type="dxa"/>
-            </w:tcMar>
-          </w:tcPr>
-          <w:p>
-            <w:pPr>
-              <w:rPr>
-                <w:sz w:val="28"/>
-                <w:szCs w:val="28"/>
-              </w:rPr>
-            </w:pPr>
-            <w:r>
-              <w:rPr>
-                <w:sz w:val="28"/>
-                <w:szCs w:val="28"/>
-              </w:rPr>
-              <w:t xml:space="preserve"> </w:t>
-            </w:r>
-          </w:p>
-          <w:p>
-            <w:pPr>
-              <w:rPr>
-                <w:sz w:val="28"/>
-                <w:szCs w:val="28"/>
-              </w:rPr>
-            </w:pPr>
-            <w:r>
-              <w:rPr>
-                <w:sz w:val="28"/>
-                <w:szCs w:val="28"/>
-              </w:rPr>
-              <w:t xml:space="preserve"> </w:t>
-            </w:r>
-          </w:p>
-        </w:tc>
-      </w:tr>
-      <w:tr>
-        <w:trPr>
-          <w:trHeight w:val="980"/>
-        </w:trPr>
-        <w:tc>
-          <w:tcPr>
-            <w:tcW w:w="480" w:type="dxa"/>
-            <w:tcBorders>
-              <w:top w:val="nil"/>
-              <w:left w:val="single" w:sz="6" w:space="0" w:color="000000"/>
-              <w:bottom w:val="single" w:sz="6" w:space="0" w:color="000000"/>
-              <w:right w:val="single" w:sz="6" w:space="0" w:color="000000"/>
-            </w:tcBorders>
-            <w:tcMar>
-              <w:top w:w="100" w:type="dxa"/>
-              <w:left w:w="100" w:type="dxa"/>
-              <w:bottom w:w="100" w:type="dxa"/>
-              <w:right w:w="100" w:type="dxa"/>
-            </w:tcMar>
-          </w:tcPr>
-          <w:p>
-            <w:pPr>
-              <w:rPr>
-                <w:sz w:val="28"/>
-                <w:szCs w:val="28"/>
-              </w:rPr>
-            </w:pPr>
-            <w:r>
-              <w:rPr>
-                <w:sz w:val="28"/>
-                <w:szCs w:val="28"/>
-              </w:rPr>
-              <w:t>4</w:t>
-            </w:r>
-          </w:p>
-        </w:tc>
-        <w:tc>
-          <w:tcPr>
-            <w:tcW w:w="8400" w:type="dxa"/>
-            <w:tcBorders>
-              <w:top w:val="nil"/>
-              <w:left w:val="nil"/>
-              <w:bottom w:val="single" w:sz="6" w:space="0" w:color="000000"/>
-              <w:right w:val="single" w:sz="6" w:space="0" w:color="000000"/>
-            </w:tcBorders>
-            <w:tcMar>
-              <w:top w:w="100" w:type="dxa"/>
-              <w:left w:w="100" w:type="dxa"/>
-              <w:bottom w:w="100" w:type="dxa"/>
-              <w:right w:w="100" w:type="dxa"/>
-            </w:tcMar>
-          </w:tcPr>
-          <w:p>
-            <w:pPr>
-              <w:rPr>
-                <w:sz w:val="28"/>
-                <w:szCs w:val="28"/>
-              </w:rPr>
-            </w:pPr>
-            <w:r>
-              <w:rPr>
-                <w:sz w:val="28"/>
-                <w:szCs w:val="28"/>
-              </w:rPr>
-              <w:t xml:space="preserve"> </w:t>
-            </w:r>
-          </w:p>
-          <w:p>
-            <w:pPr>
-              <w:rPr>
-                <w:sz w:val="28"/>
-                <w:szCs w:val="28"/>
-              </w:rPr>
-            </w:pPr>
-            <w:r>
-              <w:rPr>
-                <w:sz w:val="28"/>
-                <w:szCs w:val="28"/>
-              </w:rPr>
-              <w:t xml:space="preserve"> </w:t>
-            </w:r>
-          </w:p>
-        </w:tc>
-      </w:tr>
-      <w:tr>
-        <w:trPr>
-          <w:trHeight w:val="980"/>
-        </w:trPr>
-        <w:tc>
-          <w:tcPr>
-            <w:tcW w:w="480" w:type="dxa"/>
-            <w:tcBorders>
-              <w:top w:val="nil"/>
-              <w:left w:val="single" w:sz="6" w:space="0" w:color="000000"/>
-              <w:bottom w:val="single" w:sz="6" w:space="0" w:color="000000"/>
-              <w:right w:val="single" w:sz="6" w:space="0" w:color="000000"/>
-            </w:tcBorders>
-            <w:tcMar>
-              <w:top w:w="100" w:type="dxa"/>
-              <w:left w:w="100" w:type="dxa"/>
-              <w:bottom w:w="100" w:type="dxa"/>
-              <w:right w:w="100" w:type="dxa"/>
-            </w:tcMar>
-          </w:tcPr>
-          <w:p>
-            <w:pPr>
-              <w:rPr>
-                <w:sz w:val="28"/>
-                <w:szCs w:val="28"/>
-              </w:rPr>
-            </w:pPr>
-            <w:r>
-              <w:rPr>
-                <w:sz w:val="28"/>
-                <w:szCs w:val="28"/>
-              </w:rPr>
-              <w:t>5</w:t>
-            </w:r>
-          </w:p>
-        </w:tc>
-        <w:tc>
-          <w:tcPr>
-            <w:tcW w:w="8400" w:type="dxa"/>
-            <w:tcBorders>
-              <w:top w:val="nil"/>
-              <w:left w:val="nil"/>
-              <w:bottom w:val="single" w:sz="6" w:space="0" w:color="000000"/>
-              <w:right w:val="single" w:sz="6" w:space="0" w:color="000000"/>
-            </w:tcBorders>
-            <w:tcMar>
-              <w:top w:w="100" w:type="dxa"/>
-              <w:left w:w="100" w:type="dxa"/>
-              <w:bottom w:w="100" w:type="dxa"/>
-              <w:right w:w="100" w:type="dxa"/>
-            </w:tcMar>
-          </w:tcPr>
-          <w:p>
-            <w:pPr>
-              <w:rPr>
-                <w:sz w:val="28"/>
-                <w:szCs w:val="28"/>
-              </w:rPr>
-            </w:pPr>
-            <w:r>
-              <w:rPr>
-                <w:sz w:val="28"/>
-                <w:szCs w:val="28"/>
-              </w:rPr>
-              <w:t xml:space="preserve"> </w:t>
-            </w:r>
-          </w:p>
-          <w:p>
-            <w:pPr>
-              <w:rPr>
-                <w:sz w:val="28"/>
-                <w:szCs w:val="28"/>
-              </w:rPr>
-            </w:pPr>
-            <w:r>
-              <w:rPr>
-                <w:sz w:val="28"/>
-                <w:szCs w:val="28"/>
-              </w:rPr>
-              <w:t xml:space="preserve"> </w:t>
-            </w:r>
-          </w:p>
-        </w:tc>
-      </w:tr>
-    </w:tbl>
     <w:p>
       <w:pPr>
         <w:rPr>
@@ -940,383 +530,234 @@
         </w:rPr>
         <w:t>bài tập 1</w:t>
       </w:r>
-    </w:p>
-    <w:tbl>
-      <w:tblPr>
-        <w:tblStyle w:val="a1"/>
-        <w:tblW w:w="8880" w:type="dxa"/>
-        <w:tblBorders>
-          <w:top w:val="nil"/>
-          <w:left w:val="nil"/>
-          <w:bottom w:val="nil"/>
-          <w:right w:val="nil"/>
-          <w:insideH w:val="nil"/>
-          <w:insideV w:val="nil"/>
-        </w:tblBorders>
-        <w:tblLayout w:type="fixed"/>
-        <w:tblLook w:val="0600" w:firstRow="0" w:lastRow="0" w:firstColumn="0" w:lastColumn="0" w:noHBand="1" w:noVBand="1"/>
-      </w:tblPr>
-      <w:tblGrid>
-        <w:gridCol w:w="480"/>
-        <w:gridCol w:w="8400"/>
-      </w:tblGrid>
-      <w:tr>
-        <w:trPr>
-          <w:trHeight w:val="480"/>
-        </w:trPr>
-        <w:tc>
-          <w:tcPr>
-            <w:tcW w:w="480" w:type="dxa"/>
-            <w:tcBorders>
-              <w:top w:val="single" w:sz="6" w:space="0" w:color="000000"/>
-              <w:left w:val="single" w:sz="6" w:space="0" w:color="000000"/>
-              <w:bottom w:val="single" w:sz="6" w:space="0" w:color="000000"/>
-              <w:right w:val="single" w:sz="6" w:space="0" w:color="000000"/>
-            </w:tcBorders>
-            <w:tcMar>
-              <w:top w:w="100" w:type="dxa"/>
-              <w:left w:w="100" w:type="dxa"/>
-              <w:bottom w:w="100" w:type="dxa"/>
-              <w:right w:w="100" w:type="dxa"/>
-            </w:tcMar>
-          </w:tcPr>
-          <w:p>
-            <w:pPr>
-              <w:rPr>
-                <w:sz w:val="28"/>
-                <w:szCs w:val="28"/>
-              </w:rPr>
-            </w:pPr>
-            <w:r>
-              <w:rPr>
-                <w:sz w:val="28"/>
-                <w:szCs w:val="28"/>
-              </w:rPr>
-              <w:t>1</w:t>
-            </w:r>
-          </w:p>
-        </w:tc>
-        <w:tc>
-          <w:tcPr>
-            <w:tcW w:w="8400" w:type="dxa"/>
-            <w:tcBorders>
-              <w:top w:val="single" w:sz="6" w:space="0" w:color="000000"/>
-              <w:left w:val="nil"/>
-              <w:bottom w:val="single" w:sz="6" w:space="0" w:color="000000"/>
-              <w:right w:val="single" w:sz="6" w:space="0" w:color="000000"/>
-            </w:tcBorders>
-            <w:tcMar>
-              <w:top w:w="100" w:type="dxa"/>
-              <w:left w:w="100" w:type="dxa"/>
-              <w:bottom w:w="100" w:type="dxa"/>
-              <w:right w:w="100" w:type="dxa"/>
-            </w:tcMar>
-          </w:tcPr>
-          <w:p>
-            <w:pPr>
-              <w:rPr>
-                <w:sz w:val="28"/>
-                <w:szCs w:val="28"/>
-              </w:rPr>
-            </w:pPr>
-            <w:r>
-              <w:rPr>
-                <w:sz w:val="28"/>
-                <w:szCs w:val="28"/>
-              </w:rPr>
-              <w:t xml:space="preserve"> </w:t>
-            </w:r>
-          </w:p>
-        </w:tc>
-      </w:tr>
-      <w:tr>
-        <w:trPr>
-          <w:trHeight w:val="480"/>
-        </w:trPr>
-        <w:tc>
-          <w:tcPr>
-            <w:tcW w:w="480" w:type="dxa"/>
-            <w:tcBorders>
-              <w:top w:val="nil"/>
-              <w:left w:val="single" w:sz="6" w:space="0" w:color="000000"/>
-              <w:bottom w:val="single" w:sz="6" w:space="0" w:color="000000"/>
-              <w:right w:val="single" w:sz="6" w:space="0" w:color="000000"/>
-            </w:tcBorders>
-            <w:tcMar>
-              <w:top w:w="100" w:type="dxa"/>
-              <w:left w:w="100" w:type="dxa"/>
-              <w:bottom w:w="100" w:type="dxa"/>
-              <w:right w:w="100" w:type="dxa"/>
-            </w:tcMar>
-          </w:tcPr>
-          <w:p>
-            <w:pPr>
-              <w:rPr>
-                <w:sz w:val="28"/>
-                <w:szCs w:val="28"/>
-              </w:rPr>
-            </w:pPr>
-            <w:r>
-              <w:rPr>
-                <w:sz w:val="28"/>
-                <w:szCs w:val="28"/>
-              </w:rPr>
-              <w:t>2</w:t>
-            </w:r>
-          </w:p>
-        </w:tc>
-        <w:tc>
-          <w:tcPr>
-            <w:tcW w:w="8400" w:type="dxa"/>
-            <w:tcBorders>
-              <w:top w:val="nil"/>
-              <w:left w:val="nil"/>
-              <w:bottom w:val="single" w:sz="6" w:space="0" w:color="000000"/>
-              <w:right w:val="single" w:sz="6" w:space="0" w:color="000000"/>
-            </w:tcBorders>
-            <w:tcMar>
-              <w:top w:w="100" w:type="dxa"/>
-              <w:left w:w="100" w:type="dxa"/>
-              <w:bottom w:w="100" w:type="dxa"/>
-              <w:right w:w="100" w:type="dxa"/>
-            </w:tcMar>
-          </w:tcPr>
-          <w:p>
-            <w:pPr>
-              <w:rPr>
-                <w:color w:val="4C4C4C"/>
-                <w:sz w:val="28"/>
-                <w:szCs w:val="28"/>
-                <w:highlight w:val="white"/>
-              </w:rPr>
-            </w:pPr>
-          </w:p>
-        </w:tc>
-      </w:tr>
-      <w:tr>
-        <w:trPr>
-          <w:trHeight w:val="980"/>
-        </w:trPr>
-        <w:tc>
-          <w:tcPr>
-            <w:tcW w:w="480" w:type="dxa"/>
-            <w:tcBorders>
-              <w:top w:val="nil"/>
-              <w:left w:val="single" w:sz="6" w:space="0" w:color="000000"/>
-              <w:bottom w:val="single" w:sz="6" w:space="0" w:color="000000"/>
-              <w:right w:val="single" w:sz="6" w:space="0" w:color="000000"/>
-            </w:tcBorders>
-            <w:tcMar>
-              <w:top w:w="100" w:type="dxa"/>
-              <w:left w:w="100" w:type="dxa"/>
-              <w:bottom w:w="100" w:type="dxa"/>
-              <w:right w:w="100" w:type="dxa"/>
-            </w:tcMar>
-          </w:tcPr>
-          <w:p>
-            <w:pPr>
-              <w:rPr>
-                <w:sz w:val="28"/>
-                <w:szCs w:val="28"/>
-              </w:rPr>
-            </w:pPr>
-            <w:r>
-              <w:rPr>
-                <w:sz w:val="28"/>
-                <w:szCs w:val="28"/>
-              </w:rPr>
-              <w:lastRenderedPageBreak/>
-              <w:t>3</w:t>
-            </w:r>
-          </w:p>
-        </w:tc>
-        <w:tc>
-          <w:tcPr>
-            <w:tcW w:w="8400" w:type="dxa"/>
-            <w:tcBorders>
-              <w:top w:val="nil"/>
-              <w:left w:val="nil"/>
-              <w:bottom w:val="single" w:sz="6" w:space="0" w:color="000000"/>
-              <w:right w:val="single" w:sz="6" w:space="0" w:color="000000"/>
-            </w:tcBorders>
-            <w:tcMar>
-              <w:top w:w="100" w:type="dxa"/>
-              <w:left w:w="100" w:type="dxa"/>
-              <w:bottom w:w="100" w:type="dxa"/>
-              <w:right w:w="100" w:type="dxa"/>
-            </w:tcMar>
-          </w:tcPr>
-          <w:p>
-            <w:pPr>
-              <w:rPr>
-                <w:color w:val="4C4C4C"/>
-                <w:sz w:val="28"/>
-                <w:szCs w:val="28"/>
-                <w:highlight w:val="white"/>
-              </w:rPr>
-            </w:pPr>
-            <w:r>
-              <w:rPr>
-                <w:sz w:val="28"/>
-                <w:szCs w:val="28"/>
-              </w:rPr>
-              <w:t xml:space="preserve"> </w:t>
-            </w:r>
-          </w:p>
-          <w:p>
-            <w:pPr>
-              <w:rPr>
-                <w:sz w:val="28"/>
-                <w:szCs w:val="28"/>
-              </w:rPr>
-            </w:pPr>
-          </w:p>
-        </w:tc>
-      </w:tr>
-      <w:tr>
-        <w:trPr>
-          <w:trHeight w:val="980"/>
-        </w:trPr>
-        <w:tc>
-          <w:tcPr>
-            <w:tcW w:w="480" w:type="dxa"/>
-            <w:tcBorders>
-              <w:top w:val="nil"/>
-              <w:left w:val="single" w:sz="6" w:space="0" w:color="000000"/>
-              <w:bottom w:val="single" w:sz="6" w:space="0" w:color="000000"/>
-              <w:right w:val="single" w:sz="6" w:space="0" w:color="000000"/>
-            </w:tcBorders>
-            <w:tcMar>
-              <w:top w:w="100" w:type="dxa"/>
-              <w:left w:w="100" w:type="dxa"/>
-              <w:bottom w:w="100" w:type="dxa"/>
-              <w:right w:w="100" w:type="dxa"/>
-            </w:tcMar>
-          </w:tcPr>
-          <w:p>
-            <w:pPr>
-              <w:rPr>
-                <w:sz w:val="28"/>
-                <w:szCs w:val="28"/>
-              </w:rPr>
-            </w:pPr>
-            <w:r>
-              <w:rPr>
-                <w:sz w:val="28"/>
-                <w:szCs w:val="28"/>
-              </w:rPr>
-              <w:t>4</w:t>
-            </w:r>
-          </w:p>
-        </w:tc>
-        <w:tc>
-          <w:tcPr>
-            <w:tcW w:w="8400" w:type="dxa"/>
-            <w:tcBorders>
-              <w:top w:val="nil"/>
-              <w:left w:val="nil"/>
-              <w:bottom w:val="single" w:sz="6" w:space="0" w:color="000000"/>
-              <w:right w:val="single" w:sz="6" w:space="0" w:color="000000"/>
-            </w:tcBorders>
-            <w:tcMar>
-              <w:top w:w="100" w:type="dxa"/>
-              <w:left w:w="100" w:type="dxa"/>
-              <w:bottom w:w="100" w:type="dxa"/>
-              <w:right w:w="100" w:type="dxa"/>
-            </w:tcMar>
-          </w:tcPr>
-          <w:p>
-            <w:pPr>
-              <w:rPr>
-                <w:sz w:val="28"/>
-                <w:szCs w:val="28"/>
-              </w:rPr>
-            </w:pPr>
-            <w:r>
-              <w:rPr>
-                <w:sz w:val="28"/>
-                <w:szCs w:val="28"/>
-              </w:rPr>
-              <w:t xml:space="preserve"> </w:t>
-            </w:r>
-          </w:p>
-        </w:tc>
-      </w:tr>
-      <w:tr>
-        <w:trPr>
-          <w:trHeight w:val="980"/>
-        </w:trPr>
-        <w:tc>
-          <w:tcPr>
-            <w:tcW w:w="480" w:type="dxa"/>
-            <w:tcBorders>
-              <w:top w:val="nil"/>
-              <w:left w:val="single" w:sz="6" w:space="0" w:color="000000"/>
-              <w:bottom w:val="single" w:sz="6" w:space="0" w:color="000000"/>
-              <w:right w:val="single" w:sz="6" w:space="0" w:color="000000"/>
-            </w:tcBorders>
-            <w:tcMar>
-              <w:top w:w="100" w:type="dxa"/>
-              <w:left w:w="100" w:type="dxa"/>
-              <w:bottom w:w="100" w:type="dxa"/>
-              <w:right w:w="100" w:type="dxa"/>
-            </w:tcMar>
-          </w:tcPr>
-          <w:p>
-            <w:pPr>
-              <w:rPr>
-                <w:sz w:val="28"/>
-                <w:szCs w:val="28"/>
-              </w:rPr>
-            </w:pPr>
-            <w:r>
-              <w:rPr>
-                <w:sz w:val="28"/>
-                <w:szCs w:val="28"/>
-              </w:rPr>
-              <w:t>5</w:t>
-            </w:r>
-          </w:p>
-        </w:tc>
-        <w:tc>
-          <w:tcPr>
-            <w:tcW w:w="8400" w:type="dxa"/>
-            <w:tcBorders>
-              <w:top w:val="nil"/>
-              <w:left w:val="nil"/>
-              <w:bottom w:val="single" w:sz="6" w:space="0" w:color="000000"/>
-              <w:right w:val="single" w:sz="6" w:space="0" w:color="000000"/>
-            </w:tcBorders>
-            <w:tcMar>
-              <w:top w:w="100" w:type="dxa"/>
-              <w:left w:w="100" w:type="dxa"/>
-              <w:bottom w:w="100" w:type="dxa"/>
-              <w:right w:w="100" w:type="dxa"/>
-            </w:tcMar>
-          </w:tcPr>
-          <w:p>
-            <w:pPr>
-              <w:rPr>
-                <w:sz w:val="28"/>
-                <w:szCs w:val="28"/>
-              </w:rPr>
-            </w:pPr>
-          </w:p>
-        </w:tc>
-      </w:tr>
-    </w:tbl>
-    <w:p>
-      <w:pPr>
-        <w:rPr>
-          <w:sz w:val="28"/>
-          <w:szCs w:val="28"/>
-        </w:rPr>
-      </w:pPr>
-      <w:r>
+      <w:r>
+        <w:rPr>
+          <w:sz w:val="28"/>
+          <w:szCs w:val="28"/>
+          <w:lang w:val="en-US"/>
+        </w:rPr>
+        <w:t>Hiện nay, người dân ở những vùng sâu vùng xa vẫ</w:t>
+      </w:r>
+      <w:r>
+        <w:rPr>
+          <w:sz w:val="28"/>
+          <w:szCs w:val="28"/>
+          <w:lang w:val="en-US"/>
+        </w:rPr>
+        <w:t xml:space="preserve">n chưa </w:t>
+      </w:r>
+      <w:r>
+        <w:rPr>
+          <w:sz w:val="28"/>
+          <w:szCs w:val="28"/>
+          <w:lang w:val="en-US"/>
+        </w:rPr>
+        <w:t xml:space="preserve">có điện. </w:t>
+      </w:r>
+      <w:proofErr w:type="gramStart"/>
+      <w:r>
+        <w:rPr>
+          <w:sz w:val="28"/>
+          <w:szCs w:val="28"/>
+          <w:lang w:val="en-US"/>
+        </w:rPr>
+        <w:t>Tuy nhiên, ở thành thị người dân khi sử dụng điện rấ</w:t>
+      </w:r>
+      <w:r>
+        <w:rPr>
+          <w:sz w:val="28"/>
+          <w:szCs w:val="28"/>
+          <w:lang w:val="en-US"/>
+        </w:rPr>
+        <w:t xml:space="preserve">t lãng </w:t>
+      </w:r>
+      <w:r>
+        <w:rPr>
+          <w:sz w:val="28"/>
+          <w:szCs w:val="28"/>
+          <w:lang w:val="en-US"/>
+        </w:rPr>
+        <w:t>phí.</w:t>
+      </w:r>
+      <w:proofErr w:type="gramEnd"/>
+      <w:r>
+        <w:rPr>
+          <w:sz w:val="28"/>
+          <w:szCs w:val="28"/>
+          <w:lang w:val="en-US"/>
+        </w:rPr>
+        <w:t xml:space="preserve"> </w:t>
+      </w:r>
+      <w:proofErr w:type="gramStart"/>
+      <w:r>
+        <w:rPr>
+          <w:sz w:val="28"/>
+          <w:szCs w:val="28"/>
+          <w:lang w:val="en-US"/>
+        </w:rPr>
+        <w:t>Sinh viên hãy nêu các giải pháp để giải quyết việc lãng phí điện.</w:t>
+      </w:r>
+      <w:proofErr w:type="gramEnd"/>
+    </w:p>
+    <w:p>
+      <w:pPr>
         <w:rPr>
           <w:b/>
           <w:sz w:val="28"/>
           <w:szCs w:val="28"/>
+          <w:lang w:val="en-US"/>
+        </w:rPr>
+      </w:pPr>
+    </w:p>
+    <w:p>
+      <w:pPr>
+        <w:pStyle w:val="ListParagraph"/>
+        <w:numPr>
+          <w:ilvl w:val="0"/>
+          <w:numId w:val="7"/>
+        </w:numPr>
+        <w:rPr>
+          <w:sz w:val="28"/>
+          <w:szCs w:val="28"/>
+          <w:lang w:val="en-US"/>
+        </w:rPr>
+      </w:pPr>
+      <w:r>
+        <w:rPr>
+          <w:sz w:val="28"/>
+          <w:szCs w:val="28"/>
+          <w:lang w:val="en-US"/>
+        </w:rPr>
+        <w:t>Mở rộng hoặc mở thêm các cửa sổ và lắp kính kể cả trần (nếu có thể) để tận dụng tối đa ánh sáng tự nhiên.</w:t>
+      </w:r>
+    </w:p>
+    <w:p>
+      <w:pPr>
+        <w:pStyle w:val="ListParagraph"/>
+        <w:numPr>
+          <w:ilvl w:val="0"/>
+          <w:numId w:val="7"/>
+        </w:numPr>
+        <w:rPr>
+          <w:sz w:val="28"/>
+          <w:szCs w:val="28"/>
+          <w:lang w:val="en-US"/>
+        </w:rPr>
+      </w:pPr>
+      <w:r>
+        <w:rPr>
+          <w:sz w:val="28"/>
+          <w:szCs w:val="28"/>
+          <w:lang w:val="en-US"/>
+        </w:rPr>
+        <w:t>Thay tất cả các bóng đèn tròn sợi đốt (nếu có) bằng đèn compact hoặc đèn ống huỳnh quang để tiết kiệm điện.</w:t>
+      </w:r>
+    </w:p>
+    <w:p>
+      <w:pPr>
+        <w:pStyle w:val="ListParagraph"/>
+        <w:numPr>
+          <w:ilvl w:val="0"/>
+          <w:numId w:val="7"/>
+        </w:numPr>
+        <w:rPr>
+          <w:sz w:val="28"/>
+          <w:szCs w:val="28"/>
+          <w:lang w:val="en-US"/>
+        </w:rPr>
+      </w:pPr>
+      <w:r>
+        <w:rPr>
+          <w:sz w:val="28"/>
+          <w:szCs w:val="28"/>
+          <w:lang w:val="en-US"/>
+        </w:rPr>
+        <w:t>Thay bóng đèn ống neon thế hệ cũ 40W, 20W bằng bóng đèn ống neon thế hệ mới 36W, 18W và thay chấn lưu sắt từ bằng chấn lưu điện tử để tiết kiệm điện (khi thay một chấn lưu sắt từ bằng chấn lưu điện tử của đèn 40W, ta tiết kiệm được mỗi giờ 4Wh và cho lười điện 12,9Wh do không phải chuyên chở điện phản kháng).</w:t>
+      </w:r>
+    </w:p>
+    <w:p>
+      <w:pPr>
+        <w:pStyle w:val="ListParagraph"/>
+        <w:numPr>
+          <w:ilvl w:val="0"/>
+          <w:numId w:val="7"/>
+        </w:numPr>
+        <w:rPr>
+          <w:sz w:val="28"/>
+          <w:szCs w:val="28"/>
+          <w:lang w:val="en-US"/>
+        </w:rPr>
+      </w:pPr>
+      <w:r>
+        <w:rPr>
+          <w:sz w:val="28"/>
+          <w:szCs w:val="28"/>
+          <w:lang w:val="en-US"/>
+        </w:rPr>
+        <w:t>Lắp máng, chảo chụp ở các đèn còn thiếu để tăng độ phản chiếu ánh sáng và điều chỉnh lắp đèn ở độ cao thích hợp để có độ phản chiếu ánh sáng cao. Thực hiện mỗi đèn một công tắc đóng, mở</w:t>
+      </w:r>
+      <w:r>
+        <w:rPr>
+          <w:sz w:val="28"/>
+          <w:szCs w:val="28"/>
+          <w:lang w:val="en-US"/>
+        </w:rPr>
+        <w:t>.</w:t>
+      </w:r>
+    </w:p>
+    <w:p>
+      <w:pPr>
+        <w:pStyle w:val="ListParagraph"/>
+        <w:numPr>
+          <w:ilvl w:val="0"/>
+          <w:numId w:val="7"/>
+        </w:numPr>
+        <w:rPr>
+          <w:sz w:val="28"/>
+          <w:szCs w:val="28"/>
+          <w:lang w:val="en-US"/>
+        </w:rPr>
+      </w:pPr>
+      <w:r>
+        <w:rPr>
+          <w:sz w:val="28"/>
+          <w:szCs w:val="28"/>
+          <w:lang w:val="en-US"/>
+        </w:rPr>
+        <w:t xml:space="preserve">Thực hiện hai chế độ ánh sáng trong phòng: ánh sáng đi lại sinh hoạt và ánh sáng làm việc. Dùng đèn ống neon treo trên tường đủ ánh sáng đi lại cho sinh hoạt và đèn bàn compact cho mỗi bàn làm </w:t>
+      </w:r>
+      <w:r>
+        <w:rPr>
+          <w:sz w:val="28"/>
+          <w:szCs w:val="28"/>
+          <w:lang w:val="en-US"/>
+        </w:rPr>
+        <w:lastRenderedPageBreak/>
+        <w:t>việc của cán bộ (chỉ bật khi làm việc). Bố trí chiếu sáng này sẽ tiết kiệm được nhiều điện năng.</w:t>
+      </w:r>
+    </w:p>
+    <w:p>
+      <w:pPr>
+        <w:rPr>
+          <w:b/>
+          <w:sz w:val="28"/>
+          <w:szCs w:val="28"/>
+          <w:lang w:val="en-US"/>
+        </w:rPr>
+      </w:pPr>
+    </w:p>
+    <w:p>
+      <w:pPr>
+        <w:rPr>
+          <w:sz w:val="28"/>
+          <w:szCs w:val="28"/>
+        </w:rPr>
+      </w:pPr>
+      <w:r>
+        <w:rPr>
+          <w:b/>
+          <w:sz w:val="28"/>
+          <w:szCs w:val="28"/>
         </w:rPr>
         <w:t>Nguồn tài liệu</w:t>
       </w:r>
@@ -1326,6 +767,13 @@
           <w:szCs w:val="28"/>
         </w:rPr>
         <w:t xml:space="preserve">: </w:t>
+      </w:r>
+      <w:r>
+        <w:rPr>
+          <w:sz w:val="28"/>
+          <w:szCs w:val="28"/>
+        </w:rPr>
+        <w:t>https://pckontum.cpc.vn/hotrokhachhang/Tiet-kiem-dien/Cac-giai-phap-tiet-kiem-nang-luong-trong-cac-co-quan-cong-so-cac-khu-vuc-hanh-chinh-su-nghiep-va-gia-dinh-45.html</w:t>
       </w:r>
     </w:p>
     <w:p>
@@ -1656,8 +1104,6 @@
         </w:rPr>
         <w:t>http://kttvntb.gov.vn/Doc.aspx?d=293</w:t>
       </w:r>
-      <w:bookmarkStart w:id="0" w:name="_GoBack"/>
-      <w:bookmarkEnd w:id="0"/>
     </w:p>
     <w:p>
       <w:pPr>
@@ -1795,7 +1241,6 @@
           <w:szCs w:val="28"/>
           <w:lang w:val="en-US"/>
         </w:rPr>
-        <w:lastRenderedPageBreak/>
         <w:t>Nộ</w:t>
       </w:r>
       <w:r>
@@ -1864,6 +1309,7 @@
           <w:szCs w:val="28"/>
           <w:lang w:val="en-US"/>
         </w:rPr>
+        <w:lastRenderedPageBreak/>
         <w:t>Khi bạn xóa tập tin thì thường các dữ liệu đó sẽ được lưu vào Recyle Bin. Bạn chỉ cần vào biểu tượng Recycle trên Desktop và mở ra. Có thể bạn sẽ tìm lại được các tậ</w:t>
       </w:r>
       <w:r>
@@ -2229,6 +1675,7 @@
           <w:sz w:val="28"/>
           <w:szCs w:val="28"/>
         </w:rPr>
+        <w:lastRenderedPageBreak/>
         <w:t>Nguồn tài liệu</w:t>
       </w:r>
       <w:r>
@@ -2749,9 +2196,11 @@
     </w:p>
     <w:p>
       <w:pPr>
-        <w:rPr>
-          <w:sz w:val="28"/>
-          <w:szCs w:val="28"/>
+        <w:jc w:val="right"/>
+        <w:rPr>
+          <w:sz w:val="28"/>
+          <w:szCs w:val="28"/>
+          <w:lang w:val="en-US"/>
         </w:rPr>
       </w:pPr>
       <w:r>
@@ -2761,6 +2210,14 @@
         </w:rPr>
         <w:t xml:space="preserve"> </w:t>
       </w:r>
+      <w:r>
+        <w:rPr>
+          <w:sz w:val="28"/>
+          <w:szCs w:val="28"/>
+          <w:lang w:val="en-US"/>
+        </w:rPr>
+        <w:t>Nguyễn Thành Nhân</w:t>
+      </w:r>
     </w:p>
     <w:p>
       <w:pPr>
@@ -2775,37 +2232,39 @@
           <w:sz w:val="28"/>
           <w:szCs w:val="28"/>
         </w:rPr>
+        <w:t xml:space="preserve"> </w:t>
+      </w:r>
+    </w:p>
+    <w:p>
+      <w:pPr>
+        <w:rPr>
+          <w:sz w:val="28"/>
+          <w:szCs w:val="28"/>
+        </w:rPr>
+      </w:pPr>
+      <w:r>
+        <w:rPr>
+          <w:sz w:val="28"/>
+          <w:szCs w:val="28"/>
+        </w:rPr>
+        <w:t xml:space="preserve"> </w:t>
+      </w:r>
+      <w:bookmarkStart w:id="0" w:name="_GoBack"/>
+      <w:bookmarkEnd w:id="0"/>
+    </w:p>
+    <w:p>
+      <w:pPr>
+        <w:rPr>
+          <w:sz w:val="28"/>
+          <w:szCs w:val="28"/>
+        </w:rPr>
+      </w:pPr>
+      <w:r>
+        <w:rPr>
+          <w:sz w:val="28"/>
+          <w:szCs w:val="28"/>
+        </w:rPr>
         <w:lastRenderedPageBreak/>
-        <w:t xml:space="preserve"> </w:t>
-      </w:r>
-    </w:p>
-    <w:p>
-      <w:pPr>
-        <w:rPr>
-          <w:sz w:val="28"/>
-          <w:szCs w:val="28"/>
-        </w:rPr>
-      </w:pPr>
-      <w:r>
-        <w:rPr>
-          <w:sz w:val="28"/>
-          <w:szCs w:val="28"/>
-        </w:rPr>
-        <w:t xml:space="preserve"> </w:t>
-      </w:r>
-    </w:p>
-    <w:p>
-      <w:pPr>
-        <w:rPr>
-          <w:sz w:val="28"/>
-          <w:szCs w:val="28"/>
-        </w:rPr>
-      </w:pPr>
-      <w:r>
-        <w:rPr>
-          <w:sz w:val="28"/>
-          <w:szCs w:val="28"/>
-        </w:rPr>
         <w:t xml:space="preserve"> </w:t>
       </w:r>
     </w:p>
@@ -3422,6 +2881,92 @@
     </w:lvl>
   </w:abstractNum>
   <w:abstractNum w:abstractNumId="5">
+    <w:nsid w:val="4F1A51FC"/>
+    <w:multiLevelType w:val="hybridMultilevel"/>
+    <w:tmpl w:val="A372D9CC"/>
+    <w:lvl w:ilvl="0" w:tplc="0409000F">
+      <w:start w:val="1"/>
+      <w:numFmt w:val="decimal"/>
+      <w:lvlText w:val="%1."/>
+      <w:lvlJc w:val="left"/>
+      <w:pPr>
+        <w:ind w:left="720" w:hanging="360"/>
+      </w:pPr>
+    </w:lvl>
+    <w:lvl w:ilvl="1" w:tplc="04090019" w:tentative="1">
+      <w:start w:val="1"/>
+      <w:numFmt w:val="lowerLetter"/>
+      <w:lvlText w:val="%2."/>
+      <w:lvlJc w:val="left"/>
+      <w:pPr>
+        <w:ind w:left="1440" w:hanging="360"/>
+      </w:pPr>
+    </w:lvl>
+    <w:lvl w:ilvl="2" w:tplc="0409001B" w:tentative="1">
+      <w:start w:val="1"/>
+      <w:numFmt w:val="lowerRoman"/>
+      <w:lvlText w:val="%3."/>
+      <w:lvlJc w:val="right"/>
+      <w:pPr>
+        <w:ind w:left="2160" w:hanging="180"/>
+      </w:pPr>
+    </w:lvl>
+    <w:lvl w:ilvl="3" w:tplc="0409000F" w:tentative="1">
+      <w:start w:val="1"/>
+      <w:numFmt w:val="decimal"/>
+      <w:lvlText w:val="%4."/>
+      <w:lvlJc w:val="left"/>
+      <w:pPr>
+        <w:ind w:left="2880" w:hanging="360"/>
+      </w:pPr>
+    </w:lvl>
+    <w:lvl w:ilvl="4" w:tplc="04090019" w:tentative="1">
+      <w:start w:val="1"/>
+      <w:numFmt w:val="lowerLetter"/>
+      <w:lvlText w:val="%5."/>
+      <w:lvlJc w:val="left"/>
+      <w:pPr>
+        <w:ind w:left="3600" w:hanging="360"/>
+      </w:pPr>
+    </w:lvl>
+    <w:lvl w:ilvl="5" w:tplc="0409001B" w:tentative="1">
+      <w:start w:val="1"/>
+      <w:numFmt w:val="lowerRoman"/>
+      <w:lvlText w:val="%6."/>
+      <w:lvlJc w:val="right"/>
+      <w:pPr>
+        <w:ind w:left="4320" w:hanging="180"/>
+      </w:pPr>
+    </w:lvl>
+    <w:lvl w:ilvl="6" w:tplc="0409000F" w:tentative="1">
+      <w:start w:val="1"/>
+      <w:numFmt w:val="decimal"/>
+      <w:lvlText w:val="%7."/>
+      <w:lvlJc w:val="left"/>
+      <w:pPr>
+        <w:ind w:left="5040" w:hanging="360"/>
+      </w:pPr>
+    </w:lvl>
+    <w:lvl w:ilvl="7" w:tplc="04090019" w:tentative="1">
+      <w:start w:val="1"/>
+      <w:numFmt w:val="lowerLetter"/>
+      <w:lvlText w:val="%8."/>
+      <w:lvlJc w:val="left"/>
+      <w:pPr>
+        <w:ind w:left="5760" w:hanging="360"/>
+      </w:pPr>
+    </w:lvl>
+    <w:lvl w:ilvl="8" w:tplc="0409001B" w:tentative="1">
+      <w:start w:val="1"/>
+      <w:numFmt w:val="lowerRoman"/>
+      <w:lvlText w:val="%9."/>
+      <w:lvlJc w:val="right"/>
+      <w:pPr>
+        <w:ind w:left="6480" w:hanging="180"/>
+      </w:pPr>
+    </w:lvl>
+  </w:abstractNum>
+  <w:abstractNum w:abstractNumId="6">
     <w:nsid w:val="54DC5679"/>
     <w:multiLevelType w:val="hybridMultilevel"/>
     <w:tmpl w:val="A5FC4C56"/>
@@ -3541,7 +3086,7 @@
     <w:abstractNumId w:val="0"/>
   </w:num>
   <w:num w:numId="3">
-    <w:abstractNumId w:val="5"/>
+    <w:abstractNumId w:val="6"/>
   </w:num>
   <w:num w:numId="4">
     <w:abstractNumId w:val="1"/>
@@ -3551,6 +3096,9 @@
   </w:num>
   <w:num w:numId="6">
     <w:abstractNumId w:val="2"/>
+  </w:num>
+  <w:num w:numId="7">
+    <w:abstractNumId w:val="5"/>
   </w:num>
 </w:numbering>
 </file>

</xml_diff>